<commit_message>
Fyne book was added
</commit_message>
<xml_diff>
--- a/02_SQL.docx
+++ b/02_SQL.docx
@@ -7,7 +7,7 @@
         <w:pStyle w:val="Heading1"/>
         <w:numPr>
           <w:ilvl w:val="0"/>
-          <w:numId w:val="4"/>
+          <w:numId w:val="5"/>
         </w:numPr>
         <w:bidi w:val="0"/>
         <w:spacing w:before="240" w:after="120"/>
@@ -24,34 +24,879 @@
         <w:pStyle w:val="Heading2"/>
         <w:numPr>
           <w:ilvl w:val="1"/>
+          <w:numId w:val="5"/>
+        </w:numPr>
+        <w:spacing w:before="200" w:after="120"/>
+        <w:rPr/>
+      </w:pPr>
+      <w:r>
+        <w:rPr/>
+        <w:t>Installation</w:t>
+      </w:r>
+    </w:p>
+    <w:p>
+      <w:pPr>
+        <w:pStyle w:val="Heading4"/>
+        <w:numPr>
+          <w:ilvl w:val="3"/>
           <w:numId w:val="4"/>
         </w:numPr>
-        <w:spacing w:before="200" w:after="120"/>
-        <w:rPr/>
-      </w:pPr>
-      <w:r>
-        <w:rPr/>
-        <w:t>Installation</w:t>
-      </w:r>
-    </w:p>
-    <w:p>
-      <w:pPr>
-        <w:pStyle w:val="TextBody"/>
-        <w:spacing w:before="200" w:after="120"/>
-        <w:rPr/>
-      </w:pPr>
-      <w:r>
-        <w:rPr/>
-        <w:t>docker exec -it postgre_sql psql -U postgres -W world</w:t>
-      </w:r>
-    </w:p>
-    <w:p>
-      <w:pPr>
-        <w:pStyle w:val="TextBody"/>
-        <w:spacing w:before="200" w:after="120"/>
-        <w:rPr/>
-      </w:pPr>
-      <w:hyperlink r:id="rId2">
+        <w:spacing w:before="120" w:after="120"/>
+        <w:rPr/>
+      </w:pPr>
+      <w:r>
+        <w:rPr/>
+        <w:t>Change root password</w:t>
+      </w:r>
+    </w:p>
+    <w:p>
+      <w:pPr>
+        <w:pStyle w:val="TextBody"/>
+        <w:spacing w:before="200" w:after="120"/>
+        <w:rPr/>
+      </w:pPr>
+      <w:r>
+        <w:rPr/>
+        <w:t xml:space="preserve">Ubuntu current user can connect to the database without a password if PostgreSql was installed correctly. Just type the command </w:t>
+      </w:r>
+      <w:r>
+        <w:rPr>
+          <w:b/>
+          <w:bCs/>
+        </w:rPr>
+        <w:t>psql</w:t>
+      </w:r>
+      <w:r>
+        <w:rPr/>
+        <w:t xml:space="preserve"> in the terminal. If you can't log in, then follow this procedure on terminal:</w:t>
+      </w:r>
+    </w:p>
+    <w:p>
+      <w:pPr>
+        <w:pStyle w:val="TextBody"/>
+        <w:numPr>
+          <w:ilvl w:val="0"/>
+          <w:numId w:val="6"/>
+        </w:numPr>
+        <w:spacing w:before="200" w:after="120"/>
+        <w:rPr/>
+      </w:pPr>
+      <w:r>
+        <w:rPr/>
+        <w:t xml:space="preserve">Type command </w:t>
+      </w:r>
+      <w:r>
+        <w:rPr>
+          <w:b/>
+          <w:bCs/>
+        </w:rPr>
+        <w:t>whoami</w:t>
+      </w:r>
+      <w:r>
+        <w:rPr/>
+        <w:t>. It will report your login name. Let's say that your login is "</w:t>
+      </w:r>
+      <w:r>
+        <w:rPr>
+          <w:b/>
+          <w:bCs/>
+        </w:rPr>
+        <w:t>JohnTrevolta</w:t>
+      </w:r>
+      <w:r>
+        <w:rPr/>
+        <w:t>".</w:t>
+      </w:r>
+    </w:p>
+    <w:p>
+      <w:pPr>
+        <w:pStyle w:val="TextBody"/>
+        <w:numPr>
+          <w:ilvl w:val="0"/>
+          <w:numId w:val="6"/>
+        </w:numPr>
+        <w:spacing w:before="200" w:after="120"/>
+        <w:rPr/>
+      </w:pPr>
+      <w:r>
+        <w:rPr/>
+        <w:t>Run the psql command line interface in full admin mode.</w:t>
+      </w:r>
+    </w:p>
+    <w:p>
+      <w:pPr>
+        <w:pStyle w:val="Example"/>
+        <w:ind w:start="1418" w:end="567" w:hanging="0"/>
+        <w:rPr/>
+      </w:pPr>
+      <w:r>
+        <w:rPr/>
+        <w:t>sudo -u postgres psql</w:t>
+      </w:r>
+    </w:p>
+    <w:p>
+      <w:pPr>
+        <w:pStyle w:val="TextBody"/>
+        <w:numPr>
+          <w:ilvl w:val="0"/>
+          <w:numId w:val="6"/>
+        </w:numPr>
+        <w:spacing w:before="200" w:after="120"/>
+        <w:rPr/>
+      </w:pPr>
+      <w:r>
+        <w:rPr/>
+        <w:t xml:space="preserve">Create database and postgreSQL user for the JohnTrevolta. You will need to press </w:t>
+      </w:r>
+      <w:r>
+        <w:rPr>
+          <w:b/>
+          <w:bCs/>
+        </w:rPr>
+        <w:t xml:space="preserve">Enter </w:t>
+      </w:r>
+      <w:r>
+        <w:rPr>
+          <w:b w:val="false"/>
+          <w:bCs w:val="false"/>
+        </w:rPr>
+        <w:t>after every command:</w:t>
+      </w:r>
+    </w:p>
+    <w:p>
+      <w:pPr>
+        <w:pStyle w:val="Example"/>
+        <w:spacing w:before="0" w:after="57"/>
+        <w:ind w:start="1418" w:end="567" w:hanging="0"/>
+        <w:rPr/>
+      </w:pPr>
+      <w:r>
+        <w:rPr/>
+        <w:t>CREATE DATABASE JohnTrevolta;</w:t>
+      </w:r>
+    </w:p>
+    <w:p>
+      <w:pPr>
+        <w:pStyle w:val="Example"/>
+        <w:spacing w:before="0" w:after="57"/>
+        <w:ind w:start="1418" w:end="567" w:hanging="0"/>
+        <w:rPr/>
+      </w:pPr>
+      <w:r>
+        <w:rPr/>
+        <w:t>CREATE USER JohnTrevolta;</w:t>
+      </w:r>
+    </w:p>
+    <w:p>
+      <w:pPr>
+        <w:pStyle w:val="Example"/>
+        <w:ind w:start="1418" w:end="567" w:hanging="0"/>
+        <w:rPr/>
+      </w:pPr>
+      <w:r>
+        <w:rPr/>
+        <w:t>GRANT ALL PRIVILEGES ON DATABASE JohnTrevolta TO JohnTrevolta;</w:t>
+      </w:r>
+    </w:p>
+    <w:p>
+      <w:pPr>
+        <w:pStyle w:val="TextBody"/>
+        <w:numPr>
+          <w:ilvl w:val="0"/>
+          <w:numId w:val="6"/>
+        </w:numPr>
+        <w:spacing w:before="200" w:after="120"/>
+        <w:rPr/>
+      </w:pPr>
+      <w:r>
+        <w:rPr/>
+        <w:t xml:space="preserve">Verify and correct permissions of the current user entering command </w:t>
+      </w:r>
+      <w:r>
+        <w:rPr>
+          <w:b/>
+          <w:bCs/>
+        </w:rPr>
+        <w:t>\du</w:t>
+      </w:r>
+      <w:r>
+        <w:rPr/>
+        <w:t xml:space="preserve">. JohnTrevolta would gave the same permissions as </w:t>
+      </w:r>
+      <w:r>
+        <w:rPr>
+          <w:b/>
+          <w:bCs/>
+        </w:rPr>
+        <w:t>postgres</w:t>
+      </w:r>
+      <w:r>
+        <w:rPr/>
+        <w:t xml:space="preserve"> user (</w:t>
+      </w:r>
+      <w:r>
+        <w:rPr>
+          <w:b/>
+          <w:bCs/>
+        </w:rPr>
+        <w:t>Superuser</w:t>
+      </w:r>
+      <w:r>
+        <w:rPr/>
+        <w:t xml:space="preserve">, </w:t>
+      </w:r>
+      <w:r>
+        <w:rPr>
+          <w:b/>
+          <w:bCs/>
+        </w:rPr>
+        <w:t>Create role</w:t>
+      </w:r>
+      <w:r>
+        <w:rPr/>
+        <w:t xml:space="preserve">, </w:t>
+      </w:r>
+      <w:r>
+        <w:rPr>
+          <w:b/>
+          <w:bCs/>
+        </w:rPr>
+        <w:t>Replication</w:t>
+      </w:r>
+      <w:r>
+        <w:rPr/>
+        <w:t xml:space="preserve">, </w:t>
+      </w:r>
+      <w:r>
+        <w:rPr>
+          <w:b/>
+          <w:bCs/>
+        </w:rPr>
+        <w:t>Bypass RLS</w:t>
+      </w:r>
+      <w:r>
+        <w:rPr/>
+        <w:t xml:space="preserve">). </w:t>
+      </w:r>
+    </w:p>
+    <w:p>
+      <w:pPr>
+        <w:pStyle w:val="Example"/>
+        <w:spacing w:before="0" w:after="57"/>
+        <w:ind w:start="1418" w:end="567" w:hanging="0"/>
+        <w:rPr/>
+      </w:pPr>
+      <w:r>
+        <w:rPr/>
+        <w:t>ALTER USER JohnTrevolta [ WITH ] CREATEROLE CREATEDB;</w:t>
+      </w:r>
+    </w:p>
+    <w:p>
+      <w:pPr>
+        <w:pStyle w:val="TextBody"/>
+        <w:widowControl/>
+        <w:suppressAutoHyphens w:val="true"/>
+        <w:bidi w:val="0"/>
+        <w:spacing w:lineRule="auto" w:line="276" w:before="0" w:after="140"/>
+        <w:ind w:start="737" w:end="0" w:hanging="0"/>
+        <w:jc w:val="start"/>
+        <w:rPr/>
+      </w:pPr>
+      <w:r>
+        <w:rPr/>
+        <w:t>It is possible to create user with enhanced permissionsbut standard security rules do not recommend it:</w:t>
+      </w:r>
+    </w:p>
+    <w:p>
+      <w:pPr>
+        <w:pStyle w:val="Example"/>
+        <w:ind w:start="1418" w:end="567" w:hanging="0"/>
+        <w:rPr/>
+      </w:pPr>
+      <w:r>
+        <w:rPr/>
+        <w:t xml:space="preserve">ALTER USER JohnTrevolta [ WITH ] SUPERUSER CREATEROLE </w:t>
+      </w:r>
+    </w:p>
+    <w:p>
+      <w:pPr>
+        <w:pStyle w:val="Example"/>
+        <w:ind w:start="1418" w:end="567" w:hanging="0"/>
+        <w:rPr/>
+      </w:pPr>
+      <w:r>
+        <w:rPr/>
+        <w:t>CREATEDB REPLICATION;</w:t>
+      </w:r>
+    </w:p>
+    <w:p>
+      <w:pPr>
+        <w:pStyle w:val="TextBody"/>
+        <w:widowControl/>
+        <w:suppressAutoHyphens w:val="true"/>
+        <w:bidi w:val="0"/>
+        <w:spacing w:lineRule="auto" w:line="276" w:before="0" w:after="140"/>
+        <w:ind w:start="794" w:end="0" w:hanging="0"/>
+        <w:jc w:val="start"/>
+        <w:rPr/>
+      </w:pPr>
+      <w:r>
+        <w:rPr/>
+        <w:t xml:space="preserve">There are two concepts in standard SQL: </w:t>
+      </w:r>
+      <w:r>
+        <w:rPr>
+          <w:b/>
+          <w:bCs/>
+        </w:rPr>
+        <w:t>role</w:t>
+      </w:r>
+      <w:r>
+        <w:rPr/>
+        <w:t xml:space="preserve"> and </w:t>
+      </w:r>
+      <w:r>
+        <w:rPr>
+          <w:b/>
+          <w:bCs/>
+        </w:rPr>
+        <w:t>user</w:t>
+      </w:r>
+      <w:r>
+        <w:rPr/>
+        <w:t xml:space="preserve">. </w:t>
+      </w:r>
+      <w:r>
+        <w:rPr>
+          <w:b/>
+          <w:bCs/>
+        </w:rPr>
+        <w:t>User</w:t>
+      </w:r>
+      <w:r>
+        <w:rPr/>
+        <w:t xml:space="preserve"> is </w:t>
+      </w:r>
+      <w:r>
+        <w:rPr>
+          <w:b/>
+          <w:bCs/>
+        </w:rPr>
+        <w:t>role</w:t>
+      </w:r>
+      <w:r>
+        <w:rPr/>
+        <w:t xml:space="preserve"> with </w:t>
+      </w:r>
+      <w:r>
+        <w:rPr>
+          <w:b/>
+          <w:bCs/>
+        </w:rPr>
+        <w:t>LOGIN</w:t>
+      </w:r>
+      <w:r>
+        <w:rPr/>
+        <w:t xml:space="preserve"> attribute in the PostgreSQL database. </w:t>
+      </w:r>
+      <w:r>
+        <w:rPr>
+          <w:b/>
+          <w:bCs/>
+        </w:rPr>
+        <w:t>CREATE USER</w:t>
+      </w:r>
+      <w:r>
+        <w:rPr/>
+        <w:t xml:space="preserve"> command creates a role with the </w:t>
+      </w:r>
+      <w:r>
+        <w:rPr>
+          <w:b/>
+          <w:bCs/>
+        </w:rPr>
+        <w:t>LOGIN</w:t>
+      </w:r>
+      <w:r>
+        <w:rPr/>
+        <w:t xml:space="preserve"> attribute. You need to add the </w:t>
+      </w:r>
+      <w:r>
+        <w:rPr>
+          <w:b/>
+          <w:bCs/>
+        </w:rPr>
+        <w:t>LOGIN</w:t>
+      </w:r>
+      <w:r>
+        <w:rPr/>
+        <w:t xml:space="preserve"> attribute yourself in the</w:t>
+      </w:r>
+      <w:r>
+        <w:rPr>
+          <w:b/>
+          <w:bCs/>
+        </w:rPr>
+        <w:t xml:space="preserve"> CREATE ROLE</w:t>
+      </w:r>
+      <w:r>
+        <w:rPr/>
+        <w:t xml:space="preserve"> command. Roles without the </w:t>
+      </w:r>
+      <w:r>
+        <w:rPr>
+          <w:b/>
+          <w:bCs/>
+        </w:rPr>
+        <w:t>LOGIN</w:t>
+      </w:r>
+      <w:r>
+        <w:rPr/>
+        <w:t xml:space="preserve"> attribute are used </w:t>
+      </w:r>
+      <w:r>
+        <w:rPr/>
+        <w:t>for</w:t>
+      </w:r>
+      <w:r>
+        <w:rPr/>
+        <w:t xml:space="preserve"> creat</w:t>
+      </w:r>
+      <w:r>
+        <w:rPr/>
+        <w:t>ing</w:t>
+      </w:r>
+      <w:r>
+        <w:rPr/>
+        <w:t xml:space="preserve"> groups. Group attributes </w:t>
+      </w:r>
+      <w:r>
+        <w:rPr/>
+        <w:t>may</w:t>
+      </w:r>
+      <w:r>
+        <w:rPr/>
+        <w:t xml:space="preserve"> be inherited by users belonging to that group. </w:t>
+      </w:r>
+    </w:p>
+    <w:p>
+      <w:pPr>
+        <w:pStyle w:val="TextBody"/>
+        <w:numPr>
+          <w:ilvl w:val="0"/>
+          <w:numId w:val="6"/>
+        </w:numPr>
+        <w:spacing w:before="200" w:after="120"/>
+        <w:rPr/>
+      </w:pPr>
+      <w:r>
+        <w:rPr/>
+        <w:t>Set password if you are going to use the same login from remote computer:</w:t>
+      </w:r>
+    </w:p>
+    <w:p>
+      <w:pPr>
+        <w:pStyle w:val="Example"/>
+        <w:ind w:start="1418" w:end="567" w:hanging="0"/>
+        <w:rPr/>
+      </w:pPr>
+      <w:r>
+        <w:rPr/>
+        <w:t>ALTER USER JohnTrevolta WITH ENCRYPTED PASSWORD 'YourPassword';</w:t>
+      </w:r>
+    </w:p>
+    <w:p>
+      <w:pPr>
+        <w:pStyle w:val="TextBody"/>
+        <w:numPr>
+          <w:ilvl w:val="0"/>
+          <w:numId w:val="6"/>
+        </w:numPr>
+        <w:spacing w:before="200" w:after="120"/>
+        <w:rPr/>
+      </w:pPr>
+      <w:r>
+        <w:rPr/>
+        <w:t xml:space="preserve">Close psql entering </w:t>
+      </w:r>
+      <w:r>
+        <w:rPr>
+          <w:b/>
+          <w:bCs/>
+        </w:rPr>
+        <w:t>\q</w:t>
+      </w:r>
+      <w:r>
+        <w:rPr>
+          <w:b w:val="false"/>
+          <w:bCs w:val="false"/>
+        </w:rPr>
+        <w:t>.</w:t>
+      </w:r>
+    </w:p>
+    <w:p>
+      <w:pPr>
+        <w:pStyle w:val="TextBody"/>
+        <w:numPr>
+          <w:ilvl w:val="0"/>
+          <w:numId w:val="6"/>
+        </w:numPr>
+        <w:spacing w:before="200" w:after="120"/>
+        <w:rPr/>
+      </w:pPr>
+      <w:r>
+        <w:rPr/>
+        <w:t>Open file /</w:t>
+      </w:r>
+      <w:r>
+        <w:rPr>
+          <w:i/>
+          <w:iCs/>
+        </w:rPr>
+        <w:t>etc</w:t>
+      </w:r>
+      <w:r>
+        <w:rPr>
+          <w:i w:val="false"/>
+          <w:iCs w:val="false"/>
+        </w:rPr>
+        <w:t>/postgresql/14/main/pg_hba.conf in nano or any other text editor:</w:t>
+      </w:r>
+    </w:p>
+    <w:p>
+      <w:pPr>
+        <w:pStyle w:val="Example"/>
+        <w:ind w:start="1418" w:end="567" w:hanging="0"/>
+        <w:rPr/>
+      </w:pPr>
+      <w:r>
+        <w:rPr/>
+        <w:t>sudo nano /etc/postgresql/14/main/pg_hba.conf</w:t>
+      </w:r>
+    </w:p>
+    <w:p>
+      <w:pPr>
+        <w:pStyle w:val="TextBody"/>
+        <w:numPr>
+          <w:ilvl w:val="0"/>
+          <w:numId w:val="6"/>
+        </w:numPr>
+        <w:spacing w:before="200" w:after="120"/>
+        <w:rPr/>
+      </w:pPr>
+      <w:r>
+        <w:rPr>
+          <w:i w:val="false"/>
+          <w:iCs w:val="false"/>
+        </w:rPr>
+        <w:t xml:space="preserve">Verify settings fo </w:t>
+      </w:r>
+      <w:r>
+        <w:rPr>
+          <w:b/>
+          <w:bCs/>
+          <w:i w:val="false"/>
+          <w:iCs w:val="false"/>
+        </w:rPr>
+        <w:t>local all</w:t>
+      </w:r>
+      <w:r>
+        <w:rPr>
+          <w:i w:val="false"/>
+          <w:iCs w:val="false"/>
+        </w:rPr>
+        <w:t xml:space="preserve">. They must have </w:t>
+      </w:r>
+      <w:r>
+        <w:rPr>
+          <w:b/>
+          <w:bCs/>
+          <w:i w:val="false"/>
+          <w:iCs w:val="false"/>
+        </w:rPr>
+        <w:t>peer</w:t>
+      </w:r>
+      <w:r>
+        <w:rPr>
+          <w:i w:val="false"/>
+          <w:iCs w:val="false"/>
+        </w:rPr>
+        <w:t xml:space="preserve"> and </w:t>
+      </w:r>
+      <w:r>
+        <w:rPr>
+          <w:b/>
+          <w:bCs/>
+          <w:i w:val="false"/>
+          <w:iCs w:val="false"/>
+        </w:rPr>
+        <w:t>trust</w:t>
+      </w:r>
+      <w:r>
+        <w:rPr>
+          <w:i w:val="false"/>
+          <w:iCs w:val="false"/>
+        </w:rPr>
+        <w:t xml:space="preserve"> values (look at picture below):</w:t>
+      </w:r>
+    </w:p>
+    <w:p>
+      <w:pPr>
+        <w:pStyle w:val="TextBody"/>
+        <w:spacing w:before="200" w:after="120"/>
+        <w:rPr>
+          <w:i w:val="false"/>
+          <w:i w:val="false"/>
+          <w:iCs w:val="false"/>
+        </w:rPr>
+      </w:pPr>
+      <w:r>
+        <w:rPr>
+          <w:i w:val="false"/>
+          <w:iCs w:val="false"/>
+        </w:rPr>
+        <w:drawing>
+          <wp:anchor behindDoc="0" distT="0" distB="0" distL="0" distR="0" simplePos="0" locked="0" layoutInCell="0" allowOverlap="1" relativeHeight="2">
+            <wp:simplePos x="0" y="0"/>
+            <wp:positionH relativeFrom="column">
+              <wp:align>center</wp:align>
+            </wp:positionH>
+            <wp:positionV relativeFrom="paragraph">
+              <wp:posOffset>635</wp:posOffset>
+            </wp:positionV>
+            <wp:extent cx="5418455" cy="1809115"/>
+            <wp:effectExtent l="0" t="0" r="0" b="0"/>
+            <wp:wrapSquare wrapText="largest"/>
+            <wp:docPr id="1" name="Image1" descr="" title=""/>
+            <wp:cNvGraphicFramePr>
+              <a:graphicFrameLocks xmlns:a="http://schemas.openxmlformats.org/drawingml/2006/main" noChangeAspect="1"/>
+            </wp:cNvGraphicFramePr>
+            <a:graphic xmlns:a="http://schemas.openxmlformats.org/drawingml/2006/main">
+              <a:graphicData uri="http://schemas.openxmlformats.org/drawingml/2006/picture">
+                <pic:pic xmlns:pic="http://schemas.openxmlformats.org/drawingml/2006/picture">
+                  <pic:nvPicPr>
+                    <pic:cNvPr id="1" name="Image1" descr="" title=""/>
+                    <pic:cNvPicPr>
+                      <a:picLocks noChangeAspect="1" noChangeArrowheads="1"/>
+                    </pic:cNvPicPr>
+                  </pic:nvPicPr>
+                  <pic:blipFill>
+                    <a:blip r:embed="rId2"/>
+                    <a:stretch>
+                      <a:fillRect/>
+                    </a:stretch>
+                  </pic:blipFill>
+                  <pic:spPr bwMode="auto">
+                    <a:xfrm>
+                      <a:off x="0" y="0"/>
+                      <a:ext cx="5418455" cy="1809115"/>
+                    </a:xfrm>
+                    <a:prstGeom prst="rect">
+                      <a:avLst/>
+                    </a:prstGeom>
+                  </pic:spPr>
+                </pic:pic>
+              </a:graphicData>
+            </a:graphic>
+          </wp:anchor>
+        </w:drawing>
+      </w:r>
+    </w:p>
+    <w:p>
+      <w:pPr>
+        <w:pStyle w:val="TextBody"/>
+        <w:spacing w:before="200" w:after="120"/>
+        <w:rPr>
+          <w:i w:val="false"/>
+          <w:i w:val="false"/>
+          <w:iCs w:val="false"/>
+        </w:rPr>
+      </w:pPr>
+      <w:r>
+        <w:rPr>
+          <w:i w:val="false"/>
+          <w:iCs w:val="false"/>
+        </w:rPr>
+      </w:r>
+    </w:p>
+    <w:p>
+      <w:pPr>
+        <w:pStyle w:val="TextBody"/>
+        <w:spacing w:before="200" w:after="120"/>
+        <w:rPr>
+          <w:i w:val="false"/>
+          <w:i w:val="false"/>
+          <w:iCs w:val="false"/>
+        </w:rPr>
+      </w:pPr>
+      <w:r>
+        <w:rPr>
+          <w:i w:val="false"/>
+          <w:iCs w:val="false"/>
+        </w:rPr>
+      </w:r>
+    </w:p>
+    <w:p>
+      <w:pPr>
+        <w:pStyle w:val="TextBody"/>
+        <w:spacing w:before="200" w:after="120"/>
+        <w:rPr>
+          <w:i w:val="false"/>
+          <w:i w:val="false"/>
+          <w:iCs w:val="false"/>
+        </w:rPr>
+      </w:pPr>
+      <w:r>
+        <w:rPr>
+          <w:i w:val="false"/>
+          <w:iCs w:val="false"/>
+        </w:rPr>
+      </w:r>
+    </w:p>
+    <w:p>
+      <w:pPr>
+        <w:pStyle w:val="TextBody"/>
+        <w:spacing w:before="200" w:after="120"/>
+        <w:rPr>
+          <w:i w:val="false"/>
+          <w:i w:val="false"/>
+          <w:iCs w:val="false"/>
+        </w:rPr>
+      </w:pPr>
+      <w:r>
+        <w:rPr>
+          <w:i w:val="false"/>
+          <w:iCs w:val="false"/>
+        </w:rPr>
+      </w:r>
+    </w:p>
+    <w:p>
+      <w:pPr>
+        <w:pStyle w:val="TextBody"/>
+        <w:spacing w:before="200" w:after="120"/>
+        <w:rPr>
+          <w:i w:val="false"/>
+          <w:i w:val="false"/>
+          <w:iCs w:val="false"/>
+        </w:rPr>
+      </w:pPr>
+      <w:r>
+        <w:rPr>
+          <w:i w:val="false"/>
+          <w:iCs w:val="false"/>
+        </w:rPr>
+      </w:r>
+    </w:p>
+    <w:p>
+      <w:pPr>
+        <w:pStyle w:val="TextBody"/>
+        <w:numPr>
+          <w:ilvl w:val="0"/>
+          <w:numId w:val="6"/>
+        </w:numPr>
+        <w:spacing w:before="200" w:after="120"/>
+        <w:rPr/>
+      </w:pPr>
+      <w:r>
+        <w:rPr>
+          <w:i w:val="false"/>
+          <w:iCs w:val="false"/>
+        </w:rPr>
+        <w:t>Correct values if they are different, save the file and restart postgreSQL server:</w:t>
+      </w:r>
+    </w:p>
+    <w:p>
+      <w:pPr>
+        <w:pStyle w:val="Example"/>
+        <w:ind w:start="1418" w:end="567" w:hanging="0"/>
+        <w:rPr/>
+      </w:pPr>
+      <w:r>
+        <w:rPr/>
+        <w:t>sudo systemctl restart postgresql</w:t>
+      </w:r>
+    </w:p>
+    <w:p>
+      <w:pPr>
+        <w:pStyle w:val="TextBody"/>
+        <w:numPr>
+          <w:ilvl w:val="0"/>
+          <w:numId w:val="6"/>
+        </w:numPr>
+        <w:spacing w:before="200" w:after="120"/>
+        <w:rPr/>
+      </w:pPr>
+      <w:r>
+        <w:rPr>
+          <w:i w:val="false"/>
+          <w:iCs w:val="false"/>
+        </w:rPr>
+        <w:t xml:space="preserve">Now you will be able to connect to postgreSQL by typing the </w:t>
+      </w:r>
+      <w:r>
+        <w:rPr>
+          <w:b/>
+          <w:bCs/>
+          <w:i w:val="false"/>
+          <w:iCs w:val="false"/>
+        </w:rPr>
+        <w:t>psql</w:t>
+      </w:r>
+      <w:r>
+        <w:rPr>
+          <w:i w:val="false"/>
+          <w:iCs w:val="false"/>
+        </w:rPr>
+        <w:t xml:space="preserve"> command on local computer. You would enter command</w:t>
+      </w:r>
+    </w:p>
+    <w:p>
+      <w:pPr>
+        <w:pStyle w:val="Example"/>
+        <w:ind w:start="1418" w:end="567" w:hanging="0"/>
+        <w:rPr/>
+      </w:pPr>
+      <w:r>
+        <w:rPr/>
+        <w:t>psql -h host_name -d database_name -U JohnTrevolta  -W</w:t>
+      </w:r>
+    </w:p>
+    <w:p>
+      <w:pPr>
+        <w:pStyle w:val="TextBody"/>
+        <w:widowControl/>
+        <w:suppressAutoHyphens w:val="true"/>
+        <w:bidi w:val="0"/>
+        <w:spacing w:lineRule="auto" w:line="276" w:before="200" w:after="120"/>
+        <w:ind w:start="794" w:end="0" w:hanging="0"/>
+        <w:jc w:val="start"/>
+        <w:rPr/>
+      </w:pPr>
+      <w:r>
+        <w:rPr>
+          <w:i w:val="false"/>
+          <w:iCs w:val="false"/>
+        </w:rPr>
+        <w:t>for connecting from remote computer.</w:t>
+      </w:r>
+    </w:p>
+    <w:p>
+      <w:pPr>
+        <w:pStyle w:val="TextBody"/>
+        <w:spacing w:before="200" w:after="120"/>
+        <w:rPr/>
+      </w:pPr>
+      <w:r>
+        <w:rPr/>
+      </w:r>
+    </w:p>
+    <w:p>
+      <w:pPr>
+        <w:pStyle w:val="TextBody"/>
+        <w:spacing w:before="200" w:after="120"/>
+        <w:rPr/>
+      </w:pPr>
+      <w:hyperlink r:id="rId3">
         <w:r>
           <w:rPr>
             <w:rStyle w:val="InternetLink"/>
@@ -62,6 +907,51 @@
       <w:r>
         <w:rPr/>
         <w:t xml:space="preserve"> </w:t>
+      </w:r>
+    </w:p>
+    <w:p>
+      <w:pPr>
+        <w:pStyle w:val="TextBody"/>
+        <w:spacing w:before="200" w:after="120"/>
+        <w:rPr/>
+      </w:pPr>
+      <w:r>
+        <w:rPr/>
+        <w:t>https://medium.com/coding-blocks/creating-user-database-and-adding-access-on-postgresql-8bfcd2f4a91e</w:t>
+      </w:r>
+    </w:p>
+    <w:p>
+      <w:pPr>
+        <w:pStyle w:val="Heading2"/>
+        <w:numPr>
+          <w:ilvl w:val="1"/>
+          <w:numId w:val="5"/>
+        </w:numPr>
+        <w:spacing w:before="200" w:after="120"/>
+        <w:rPr/>
+      </w:pPr>
+      <w:r>
+        <w:rPr/>
+        <w:t>Backup a Single PostgreSQL Database</w:t>
+      </w:r>
+    </w:p>
+    <w:p>
+      <w:pPr>
+        <w:pStyle w:val="TextBody"/>
+        <w:rPr/>
+      </w:pPr>
+      <w:r>
+        <w:rPr/>
+      </w:r>
+    </w:p>
+    <w:p>
+      <w:pPr>
+        <w:pStyle w:val="TextBody"/>
+        <w:spacing w:before="200" w:after="120"/>
+        <w:rPr/>
+      </w:pPr>
+      <w:r>
+        <w:rPr/>
       </w:r>
     </w:p>
     <w:p>
@@ -114,7 +1004,6 @@
         </w:tabs>
         <w:ind w:start="0" w:hanging="0"/>
       </w:pPr>
-      <w:rPr/>
     </w:lvl>
     <w:lvl w:ilvl="1">
       <w:start w:val="1"/>
@@ -128,7 +1017,6 @@
         </w:tabs>
         <w:ind w:start="0" w:hanging="0"/>
       </w:pPr>
-      <w:rPr/>
     </w:lvl>
     <w:lvl w:ilvl="2">
       <w:start w:val="1"/>
@@ -142,7 +1030,6 @@
         </w:tabs>
         <w:ind w:start="0" w:hanging="0"/>
       </w:pPr>
-      <w:rPr/>
     </w:lvl>
     <w:lvl w:ilvl="3">
       <w:start w:val="1"/>
@@ -156,7 +1043,6 @@
         </w:tabs>
         <w:ind w:start="0" w:hanging="0"/>
       </w:pPr>
-      <w:rPr/>
     </w:lvl>
     <w:lvl w:ilvl="4">
       <w:start w:val="1"/>
@@ -170,7 +1056,6 @@
         </w:tabs>
         <w:ind w:start="0" w:hanging="0"/>
       </w:pPr>
-      <w:rPr/>
     </w:lvl>
     <w:lvl w:ilvl="5">
       <w:start w:val="1"/>
@@ -184,7 +1069,6 @@
         </w:tabs>
         <w:ind w:start="0" w:hanging="0"/>
       </w:pPr>
-      <w:rPr/>
     </w:lvl>
     <w:lvl w:ilvl="6">
       <w:start w:val="1"/>
@@ -198,7 +1082,6 @@
         </w:tabs>
         <w:ind w:start="0" w:hanging="0"/>
       </w:pPr>
-      <w:rPr/>
     </w:lvl>
     <w:lvl w:ilvl="7">
       <w:start w:val="1"/>
@@ -212,7 +1095,6 @@
         </w:tabs>
         <w:ind w:start="0" w:hanging="0"/>
       </w:pPr>
-      <w:rPr/>
     </w:lvl>
     <w:lvl w:ilvl="8">
       <w:start w:val="1"/>
@@ -226,7 +1108,6 @@
         </w:tabs>
         <w:ind w:start="0" w:hanging="0"/>
       </w:pPr>
-      <w:rPr/>
     </w:lvl>
   </w:abstractNum>
   <w:abstractNum w:abstractNumId="2">
@@ -326,6 +1207,134 @@
         </w:tabs>
         <w:ind w:start="0" w:hanging="0"/>
       </w:pPr>
+      <w:rPr/>
+    </w:lvl>
+    <w:lvl w:ilvl="7">
+      <w:start w:val="1"/>
+      <w:numFmt w:val="none"/>
+      <w:suff w:val="nothing"/>
+      <w:lvlText w:val=""/>
+      <w:lvlJc w:val="start"/>
+      <w:pPr>
+        <w:tabs>
+          <w:tab w:val="num" w:pos="0"/>
+        </w:tabs>
+        <w:ind w:start="0" w:hanging="0"/>
+      </w:pPr>
+      <w:rPr/>
+    </w:lvl>
+    <w:lvl w:ilvl="8">
+      <w:start w:val="1"/>
+      <w:numFmt w:val="none"/>
+      <w:suff w:val="nothing"/>
+      <w:lvlText w:val=""/>
+      <w:lvlJc w:val="start"/>
+      <w:pPr>
+        <w:tabs>
+          <w:tab w:val="num" w:pos="0"/>
+        </w:tabs>
+        <w:ind w:start="0" w:hanging="0"/>
+      </w:pPr>
+      <w:rPr/>
+    </w:lvl>
+  </w:abstractNum>
+  <w:abstractNum w:abstractNumId="3">
+    <w:lvl w:ilvl="0">
+      <w:start w:val="1"/>
+      <w:numFmt w:val="none"/>
+      <w:suff w:val="nothing"/>
+      <w:lvlText w:val=""/>
+      <w:lvlJc w:val="start"/>
+      <w:pPr>
+        <w:tabs>
+          <w:tab w:val="num" w:pos="0"/>
+        </w:tabs>
+        <w:ind w:start="0" w:hanging="0"/>
+      </w:pPr>
+      <w:rPr/>
+    </w:lvl>
+    <w:lvl w:ilvl="1">
+      <w:start w:val="1"/>
+      <w:numFmt w:val="none"/>
+      <w:suff w:val="nothing"/>
+      <w:lvlText w:val=""/>
+      <w:lvlJc w:val="start"/>
+      <w:pPr>
+        <w:tabs>
+          <w:tab w:val="num" w:pos="0"/>
+        </w:tabs>
+        <w:ind w:start="0" w:hanging="0"/>
+      </w:pPr>
+      <w:rPr/>
+    </w:lvl>
+    <w:lvl w:ilvl="2">
+      <w:start w:val="1"/>
+      <w:numFmt w:val="none"/>
+      <w:suff w:val="nothing"/>
+      <w:lvlText w:val=""/>
+      <w:lvlJc w:val="start"/>
+      <w:pPr>
+        <w:tabs>
+          <w:tab w:val="num" w:pos="0"/>
+        </w:tabs>
+        <w:ind w:start="0" w:hanging="0"/>
+      </w:pPr>
+      <w:rPr/>
+    </w:lvl>
+    <w:lvl w:ilvl="3">
+      <w:start w:val="1"/>
+      <w:numFmt w:val="none"/>
+      <w:suff w:val="nothing"/>
+      <w:lvlText w:val=""/>
+      <w:lvlJc w:val="start"/>
+      <w:pPr>
+        <w:tabs>
+          <w:tab w:val="num" w:pos="0"/>
+        </w:tabs>
+        <w:ind w:start="0" w:hanging="0"/>
+      </w:pPr>
+      <w:rPr/>
+    </w:lvl>
+    <w:lvl w:ilvl="4">
+      <w:start w:val="1"/>
+      <w:numFmt w:val="none"/>
+      <w:suff w:val="nothing"/>
+      <w:lvlText w:val=""/>
+      <w:lvlJc w:val="start"/>
+      <w:pPr>
+        <w:tabs>
+          <w:tab w:val="num" w:pos="0"/>
+        </w:tabs>
+        <w:ind w:start="0" w:hanging="0"/>
+      </w:pPr>
+      <w:rPr/>
+    </w:lvl>
+    <w:lvl w:ilvl="5">
+      <w:start w:val="1"/>
+      <w:numFmt w:val="none"/>
+      <w:suff w:val="nothing"/>
+      <w:lvlText w:val=""/>
+      <w:lvlJc w:val="start"/>
+      <w:pPr>
+        <w:tabs>
+          <w:tab w:val="num" w:pos="0"/>
+        </w:tabs>
+        <w:ind w:start="0" w:hanging="0"/>
+      </w:pPr>
+      <w:rPr/>
+    </w:lvl>
+    <w:lvl w:ilvl="6">
+      <w:start w:val="1"/>
+      <w:numFmt w:val="none"/>
+      <w:suff w:val="nothing"/>
+      <w:lvlText w:val=""/>
+      <w:lvlJc w:val="start"/>
+      <w:pPr>
+        <w:tabs>
+          <w:tab w:val="num" w:pos="0"/>
+        </w:tabs>
+        <w:ind w:start="0" w:hanging="0"/>
+      </w:pPr>
       <w:rPr>
         <w:b w:val="false"/>
       </w:rPr>
@@ -359,134 +1368,6 @@
       <w:rPr/>
     </w:lvl>
   </w:abstractNum>
-  <w:abstractNum w:abstractNumId="3">
-    <w:lvl w:ilvl="0">
-      <w:start w:val="1"/>
-      <w:numFmt w:val="none"/>
-      <w:suff w:val="nothing"/>
-      <w:lvlText w:val=""/>
-      <w:lvlJc w:val="start"/>
-      <w:pPr>
-        <w:tabs>
-          <w:tab w:val="num" w:pos="0"/>
-        </w:tabs>
-        <w:ind w:start="0" w:hanging="0"/>
-      </w:pPr>
-      <w:rPr/>
-    </w:lvl>
-    <w:lvl w:ilvl="1">
-      <w:start w:val="1"/>
-      <w:numFmt w:val="none"/>
-      <w:suff w:val="nothing"/>
-      <w:lvlText w:val=""/>
-      <w:lvlJc w:val="start"/>
-      <w:pPr>
-        <w:tabs>
-          <w:tab w:val="num" w:pos="0"/>
-        </w:tabs>
-        <w:ind w:start="0" w:hanging="0"/>
-      </w:pPr>
-      <w:rPr/>
-    </w:lvl>
-    <w:lvl w:ilvl="2">
-      <w:start w:val="1"/>
-      <w:numFmt w:val="none"/>
-      <w:suff w:val="nothing"/>
-      <w:lvlText w:val=""/>
-      <w:lvlJc w:val="start"/>
-      <w:pPr>
-        <w:tabs>
-          <w:tab w:val="num" w:pos="0"/>
-        </w:tabs>
-        <w:ind w:start="0" w:hanging="0"/>
-      </w:pPr>
-      <w:rPr/>
-    </w:lvl>
-    <w:lvl w:ilvl="3">
-      <w:start w:val="1"/>
-      <w:numFmt w:val="none"/>
-      <w:suff w:val="nothing"/>
-      <w:lvlText w:val=""/>
-      <w:lvlJc w:val="start"/>
-      <w:pPr>
-        <w:tabs>
-          <w:tab w:val="num" w:pos="0"/>
-        </w:tabs>
-        <w:ind w:start="0" w:hanging="0"/>
-      </w:pPr>
-      <w:rPr/>
-    </w:lvl>
-    <w:lvl w:ilvl="4">
-      <w:start w:val="1"/>
-      <w:numFmt w:val="none"/>
-      <w:suff w:val="nothing"/>
-      <w:lvlText w:val=""/>
-      <w:lvlJc w:val="start"/>
-      <w:pPr>
-        <w:tabs>
-          <w:tab w:val="num" w:pos="0"/>
-        </w:tabs>
-        <w:ind w:start="0" w:hanging="0"/>
-      </w:pPr>
-      <w:rPr/>
-    </w:lvl>
-    <w:lvl w:ilvl="5">
-      <w:start w:val="1"/>
-      <w:numFmt w:val="none"/>
-      <w:suff w:val="nothing"/>
-      <w:lvlText w:val=""/>
-      <w:lvlJc w:val="start"/>
-      <w:pPr>
-        <w:tabs>
-          <w:tab w:val="num" w:pos="0"/>
-        </w:tabs>
-        <w:ind w:start="0" w:hanging="0"/>
-      </w:pPr>
-      <w:rPr/>
-    </w:lvl>
-    <w:lvl w:ilvl="6">
-      <w:start w:val="1"/>
-      <w:numFmt w:val="none"/>
-      <w:suff w:val="nothing"/>
-      <w:lvlText w:val=""/>
-      <w:lvlJc w:val="start"/>
-      <w:pPr>
-        <w:tabs>
-          <w:tab w:val="num" w:pos="0"/>
-        </w:tabs>
-        <w:ind w:start="0" w:hanging="0"/>
-      </w:pPr>
-      <w:rPr/>
-    </w:lvl>
-    <w:lvl w:ilvl="7">
-      <w:start w:val="1"/>
-      <w:numFmt w:val="none"/>
-      <w:suff w:val="nothing"/>
-      <w:lvlText w:val=""/>
-      <w:lvlJc w:val="start"/>
-      <w:pPr>
-        <w:tabs>
-          <w:tab w:val="num" w:pos="0"/>
-        </w:tabs>
-        <w:ind w:start="0" w:hanging="0"/>
-      </w:pPr>
-      <w:rPr/>
-    </w:lvl>
-    <w:lvl w:ilvl="8">
-      <w:start w:val="1"/>
-      <w:numFmt w:val="none"/>
-      <w:suff w:val="nothing"/>
-      <w:lvlText w:val=""/>
-      <w:lvlJc w:val="start"/>
-      <w:pPr>
-        <w:tabs>
-          <w:tab w:val="num" w:pos="0"/>
-        </w:tabs>
-        <w:ind w:start="0" w:hanging="0"/>
-      </w:pPr>
-      <w:rPr/>
-    </w:lvl>
-  </w:abstractNum>
   <w:abstractNum w:abstractNumId="4">
     <w:lvl w:ilvl="0">
       <w:start w:val="1"/>
@@ -628,6 +1509,7 @@
         </w:tabs>
         <w:ind w:start="0" w:hanging="0"/>
       </w:pPr>
+      <w:rPr/>
     </w:lvl>
     <w:lvl w:ilvl="1">
       <w:start w:val="1"/>
@@ -641,6 +1523,7 @@
         </w:tabs>
         <w:ind w:start="0" w:hanging="0"/>
       </w:pPr>
+      <w:rPr/>
     </w:lvl>
     <w:lvl w:ilvl="2">
       <w:start w:val="1"/>
@@ -654,6 +1537,7 @@
         </w:tabs>
         <w:ind w:start="0" w:hanging="0"/>
       </w:pPr>
+      <w:rPr/>
     </w:lvl>
     <w:lvl w:ilvl="3">
       <w:start w:val="1"/>
@@ -667,6 +1551,7 @@
         </w:tabs>
         <w:ind w:start="0" w:hanging="0"/>
       </w:pPr>
+      <w:rPr/>
     </w:lvl>
     <w:lvl w:ilvl="4">
       <w:start w:val="1"/>
@@ -680,6 +1565,7 @@
         </w:tabs>
         <w:ind w:start="0" w:hanging="0"/>
       </w:pPr>
+      <w:rPr/>
     </w:lvl>
     <w:lvl w:ilvl="5">
       <w:start w:val="1"/>
@@ -693,6 +1579,7 @@
         </w:tabs>
         <w:ind w:start="0" w:hanging="0"/>
       </w:pPr>
+      <w:rPr/>
     </w:lvl>
     <w:lvl w:ilvl="6">
       <w:start w:val="1"/>
@@ -706,6 +1593,7 @@
         </w:tabs>
         <w:ind w:start="0" w:hanging="0"/>
       </w:pPr>
+      <w:rPr/>
     </w:lvl>
     <w:lvl w:ilvl="7">
       <w:start w:val="1"/>
@@ -719,6 +1607,7 @@
         </w:tabs>
         <w:ind w:start="0" w:hanging="0"/>
       </w:pPr>
+      <w:rPr/>
     </w:lvl>
     <w:lvl w:ilvl="8">
       <w:start w:val="1"/>
@@ -732,6 +1621,126 @@
         </w:tabs>
         <w:ind w:start="0" w:hanging="0"/>
       </w:pPr>
+      <w:rPr/>
+    </w:lvl>
+  </w:abstractNum>
+  <w:abstractNum w:abstractNumId="6">
+    <w:lvl w:ilvl="0">
+      <w:start w:val="1"/>
+      <w:numFmt w:val="decimal"/>
+      <w:lvlText w:val="%1."/>
+      <w:lvlJc w:val="start"/>
+      <w:pPr>
+        <w:tabs>
+          <w:tab w:val="num" w:pos="780"/>
+        </w:tabs>
+        <w:ind w:start="780" w:hanging="360"/>
+      </w:pPr>
+      <w:rPr/>
+    </w:lvl>
+    <w:lvl w:ilvl="1">
+      <w:start w:val="1"/>
+      <w:numFmt w:val="decimal"/>
+      <w:lvlText w:val="%2."/>
+      <w:lvlJc w:val="start"/>
+      <w:pPr>
+        <w:tabs>
+          <w:tab w:val="num" w:pos="1140"/>
+        </w:tabs>
+        <w:ind w:start="1140" w:hanging="360"/>
+      </w:pPr>
+      <w:rPr/>
+    </w:lvl>
+    <w:lvl w:ilvl="2">
+      <w:start w:val="1"/>
+      <w:numFmt w:val="decimal"/>
+      <w:lvlText w:val="%3."/>
+      <w:lvlJc w:val="start"/>
+      <w:pPr>
+        <w:tabs>
+          <w:tab w:val="num" w:pos="1500"/>
+        </w:tabs>
+        <w:ind w:start="1500" w:hanging="360"/>
+      </w:pPr>
+      <w:rPr/>
+    </w:lvl>
+    <w:lvl w:ilvl="3">
+      <w:start w:val="1"/>
+      <w:numFmt w:val="decimal"/>
+      <w:lvlText w:val="%4."/>
+      <w:lvlJc w:val="start"/>
+      <w:pPr>
+        <w:tabs>
+          <w:tab w:val="num" w:pos="1860"/>
+        </w:tabs>
+        <w:ind w:start="1860" w:hanging="360"/>
+      </w:pPr>
+      <w:rPr/>
+    </w:lvl>
+    <w:lvl w:ilvl="4">
+      <w:start w:val="1"/>
+      <w:numFmt w:val="decimal"/>
+      <w:lvlText w:val="%5."/>
+      <w:lvlJc w:val="start"/>
+      <w:pPr>
+        <w:tabs>
+          <w:tab w:val="num" w:pos="2220"/>
+        </w:tabs>
+        <w:ind w:start="2220" w:hanging="360"/>
+      </w:pPr>
+      <w:rPr/>
+    </w:lvl>
+    <w:lvl w:ilvl="5">
+      <w:start w:val="1"/>
+      <w:numFmt w:val="decimal"/>
+      <w:lvlText w:val="%6."/>
+      <w:lvlJc w:val="start"/>
+      <w:pPr>
+        <w:tabs>
+          <w:tab w:val="num" w:pos="2580"/>
+        </w:tabs>
+        <w:ind w:start="2580" w:hanging="360"/>
+      </w:pPr>
+      <w:rPr/>
+    </w:lvl>
+    <w:lvl w:ilvl="6">
+      <w:start w:val="1"/>
+      <w:numFmt w:val="decimal"/>
+      <w:lvlText w:val="%7."/>
+      <w:lvlJc w:val="start"/>
+      <w:pPr>
+        <w:tabs>
+          <w:tab w:val="num" w:pos="2940"/>
+        </w:tabs>
+        <w:ind w:start="2940" w:hanging="360"/>
+      </w:pPr>
+      <w:rPr/>
+    </w:lvl>
+    <w:lvl w:ilvl="7">
+      <w:start w:val="1"/>
+      <w:numFmt w:val="decimal"/>
+      <w:lvlText w:val="%8."/>
+      <w:lvlJc w:val="start"/>
+      <w:pPr>
+        <w:tabs>
+          <w:tab w:val="num" w:pos="3300"/>
+        </w:tabs>
+        <w:ind w:start="3300" w:hanging="360"/>
+      </w:pPr>
+      <w:rPr/>
+    </w:lvl>
+    <w:lvl w:ilvl="8">
+      <w:start w:val="1"/>
+      <w:numFmt w:val="decimal"/>
+      <w:lvlText w:val="%9."/>
+      <w:lvlJc w:val="start"/>
+      <w:pPr>
+        <w:tabs>
+          <w:tab w:val="num" w:pos="3660"/>
+        </w:tabs>
+        <w:ind w:start="3660" w:hanging="360"/>
+      </w:pPr>
+      <w:rPr/>
     </w:lvl>
   </w:abstractNum>
   <w:num w:numId="1">
@@ -748,6 +1757,9 @@
   </w:num>
   <w:num w:numId="5">
     <w:abstractNumId w:val="5"/>
+  </w:num>
+  <w:num w:numId="6">
+    <w:abstractNumId w:val="6"/>
   </w:num>
 </w:numbering>
 </file>
@@ -797,7 +1809,7 @@
     <w:pPr>
       <w:numPr>
         <w:ilvl w:val="0"/>
-        <w:numId w:val="4"/>
+        <w:numId w:val="5"/>
       </w:numPr>
       <w:spacing w:before="240" w:after="120"/>
       <w:outlineLvl w:val="0"/>
@@ -817,7 +1829,7 @@
     <w:pPr>
       <w:numPr>
         <w:ilvl w:val="1"/>
-        <w:numId w:val="4"/>
+        <w:numId w:val="5"/>
       </w:numPr>
       <w:spacing w:before="200" w:after="120"/>
       <w:outlineLvl w:val="1"/>
@@ -837,7 +1849,7 @@
     <w:pPr>
       <w:numPr>
         <w:ilvl w:val="2"/>
-        <w:numId w:val="3"/>
+        <w:numId w:val="4"/>
       </w:numPr>
       <w:spacing w:before="140" w:after="120"/>
       <w:outlineLvl w:val="2"/>
@@ -857,7 +1869,7 @@
     <w:pPr>
       <w:numPr>
         <w:ilvl w:val="3"/>
-        <w:numId w:val="3"/>
+        <w:numId w:val="4"/>
       </w:numPr>
       <w:spacing w:before="120" w:after="120"/>
       <w:outlineLvl w:val="3"/>
@@ -879,7 +1891,7 @@
     <w:pPr>
       <w:numPr>
         <w:ilvl w:val="6"/>
-        <w:numId w:val="2"/>
+        <w:numId w:val="3"/>
       </w:numPr>
       <w:spacing w:before="60" w:after="60"/>
       <w:outlineLvl w:val="6"/>
@@ -899,7 +1911,7 @@
     <w:pPr>
       <w:numPr>
         <w:ilvl w:val="8"/>
-        <w:numId w:val="1"/>
+        <w:numId w:val="2"/>
       </w:numPr>
       <w:spacing w:before="60" w:after="60"/>
       <w:outlineLvl w:val="8"/>

</xml_diff>